<commit_message>
Uploaded CDP part for Sept.
</commit_message>
<xml_diff>
--- a/Documentation/Monthly Deliverables/CPMP/BCDSS_CLIN0001AA_CPMP Sept_2016.docx
+++ b/Documentation/Monthly Deliverables/CPMP/BCDSS_CLIN0001AA_CPMP Sept_2016.docx
@@ -2786,8 +2786,8 @@
         <w:br w:type="page"/>
       </w:r>
     </w:p>
-    <w:bookmarkStart w:id="2" w:name="_Toc350864932" w:displacedByCustomXml="next"/>
-    <w:bookmarkStart w:id="3" w:name="_Toc400010495" w:displacedByCustomXml="next"/>
+    <w:bookmarkStart w:id="2" w:name="_Toc400010495" w:displacedByCustomXml="next"/>
+    <w:bookmarkStart w:id="3" w:name="_Toc350864932" w:displacedByCustomXml="next"/>
     <w:sdt>
       <w:sdtPr>
         <w:rPr>
@@ -30197,10 +30197,10 @@
             <v:path o:extrusionok="f" gradientshapeok="t" o:connecttype="rect"/>
             <o:lock v:ext="edit" aspectratio="t"/>
           </v:shapetype>
-          <v:shape id="_x0000_i1025" type="#_x0000_t75" style="width:77.25pt;height:49.5pt" o:ole="">
+          <v:shape id="_x0000_i1025" type="#_x0000_t75" style="width:79.2pt;height:50.4pt" o:ole="">
             <v:imagedata r:id="rId25" o:title=""/>
           </v:shape>
-          <o:OLEObject Type="Embed" ProgID="AcroExch.Document.11" ShapeID="_x0000_i1025" DrawAspect="Icon" ObjectID="_1535892539" r:id="rId26"/>
+          <o:OLEObject Type="Embed" ProgID="AcroExch.Document.11" ShapeID="_x0000_i1025" DrawAspect="Icon" ObjectID="_1535973832" r:id="rId26"/>
         </w:object>
       </w:r>
       <w:bookmarkEnd w:id="101"/>
@@ -42316,7 +42316,7 @@
           <w:noProof/>
           <w:szCs w:val="24"/>
         </w:rPr>
-        <w:t>September 20, 2016</w:t>
+        <w:t>September 21, 2016</w:t>
       </w:r>
       <w:r>
         <w:rPr>
@@ -42622,7 +42622,7 @@
       <w:rPr>
         <w:noProof/>
       </w:rPr>
-      <w:t>ii</w:t>
+      <w:t>iii</w:t>
     </w:r>
     <w:r>
       <w:rPr>
@@ -48832,7 +48832,7 @@
 </file>
 
 <file path=customXml/itemProps1.xml><?xml version="1.0" encoding="utf-8"?>
-<ds:datastoreItem xmlns:ds="http://schemas.openxmlformats.org/officeDocument/2006/customXml" ds:itemID="{D46594AF-BAB8-405C-9065-7DBF03E8E677}">
+<ds:datastoreItem xmlns:ds="http://schemas.openxmlformats.org/officeDocument/2006/customXml" ds:itemID="{C54D046E-51CC-4170-B5A4-62EBF71D84CF}">
   <ds:schemaRefs>
     <ds:schemaRef ds:uri="http://schemas.openxmlformats.org/officeDocument/2006/bibliography"/>
   </ds:schemaRefs>

</xml_diff>